<commit_message>
Update 10/13/2023 10:49AM EST
Updates as of 10:49AM EST on 10/13/2023.
</commit_message>
<xml_diff>
--- a/20231013 - Global United Defense, Inc. - Mind Control Prevention Security Systems - v1.0.1.3.docx
+++ b/20231013 - Global United Defense, Inc. - Mind Control Prevention Security Systems - v1.0.1.3.docx
@@ -181,7 +181,7 @@
           <w:sz w:val="28"/>
           <w:szCs w:val="28"/>
         </w:rPr>
-        <w:t>10/13/2023 10:09:50 AM</w:t>
+        <w:t>10/13/2023 10:49:04 AM</w:t>
       </w:r>
     </w:p>
     <w:p>
@@ -1197,23 +1197,7 @@
           <w:bCs/>
           <w:color w:val="FF0000"/>
         </w:rPr>
-        <w:t xml:space="preserve">SUBLIMINAL </w:t>
-      </w:r>
-      <w:r>
-        <w:rPr>
-          <w:b/>
-          <w:bCs/>
-          <w:color w:val="FF0000"/>
-        </w:rPr>
-        <w:t>AUDIO</w:t>
-      </w:r>
-      <w:r>
-        <w:rPr>
-          <w:b/>
-          <w:bCs/>
-          <w:color w:val="FF0000"/>
-        </w:rPr>
-        <w:t xml:space="preserve"> COMMAND AUDIO RECEIVE</w:t>
+        <w:t>SUBLIMINAL AUDIO COMMAND AUDIO RECEIVE</w:t>
       </w:r>
       <w:r>
         <w:rPr>
@@ -1261,23 +1245,7 @@
           <w:bCs/>
           <w:color w:val="FF0000"/>
         </w:rPr>
-        <w:t xml:space="preserve">SUBLIMINAL </w:t>
-      </w:r>
-      <w:r>
-        <w:rPr>
-          <w:b/>
-          <w:bCs/>
-          <w:color w:val="FF0000"/>
-        </w:rPr>
-        <w:t>AUDIO</w:t>
-      </w:r>
-      <w:r>
-        <w:rPr>
-          <w:b/>
-          <w:bCs/>
-          <w:color w:val="FF0000"/>
-        </w:rPr>
-        <w:t xml:space="preserve"> COMMAND AUDIO SEND</w:t>
+        <w:t>SUBLIMINAL AUDIO COMMAND AUDIO SEND</w:t>
       </w:r>
       <w:r>
         <w:rPr>
@@ -1325,23 +1293,15 @@
           <w:bCs/>
           <w:color w:val="FF0000"/>
         </w:rPr>
-        <w:t>SUB</w:t>
-      </w:r>
-      <w:r>
-        <w:rPr>
-          <w:b/>
-          <w:bCs/>
-          <w:color w:val="FF0000"/>
-        </w:rPr>
-        <w:t>LIMINAL</w:t>
-      </w:r>
-      <w:r>
-        <w:rPr>
-          <w:b/>
-          <w:bCs/>
-          <w:color w:val="FF0000"/>
-        </w:rPr>
-        <w:t xml:space="preserve"> SPEECH COMMAND AUDIO RECEIVE</w:t>
+        <w:t xml:space="preserve">SUBLIMINAL </w:t>
+      </w:r>
+      <w:r>
+        <w:rPr>
+          <w:b/>
+          <w:bCs/>
+          <w:color w:val="FF0000"/>
+        </w:rPr>
+        <w:t>MIND CONTROL</w:t>
       </w:r>
       <w:r>
         <w:rPr>
@@ -1389,23 +1349,7 @@
           <w:bCs/>
           <w:color w:val="FF0000"/>
         </w:rPr>
-        <w:t>SUB</w:t>
-      </w:r>
-      <w:r>
-        <w:rPr>
-          <w:b/>
-          <w:bCs/>
-          <w:color w:val="FF0000"/>
-        </w:rPr>
-        <w:t>LIMINAL</w:t>
-      </w:r>
-      <w:r>
-        <w:rPr>
-          <w:b/>
-          <w:bCs/>
-          <w:color w:val="FF0000"/>
-        </w:rPr>
-        <w:t xml:space="preserve"> SPEECH COMMAND AUDIO SEND</w:t>
+        <w:t>SUBLIMINAL SPEECH COMMAND AUDIO RECEIVE</w:t>
       </w:r>
       <w:r>
         <w:rPr>
@@ -1426,6 +1370,54 @@
       </w:pPr>
       <w:r>
         <w:lastRenderedPageBreak/>
+        <w:tab/>
+      </w:r>
+      <w:r>
+        <w:rPr>
+          <w:u w:val="single"/>
+        </w:rPr>
+        <w:t>PREVENTION SECURITY SYSTEM</w:t>
+      </w:r>
+      <w:r>
+        <w:t>:</w:t>
+      </w:r>
+      <w:r>
+        <w:t xml:space="preserve"> </w:t>
+      </w:r>
+      <w:r>
+        <w:rPr>
+          <w:b/>
+          <w:bCs/>
+          <w:color w:val="FF0000"/>
+        </w:rPr>
+        <w:t xml:space="preserve">ANY </w:t>
+      </w:r>
+      <w:r>
+        <w:rPr>
+          <w:b/>
+          <w:bCs/>
+          <w:color w:val="FF0000"/>
+        </w:rPr>
+        <w:t>SUBLIMINAL SPEECH COMMAND AUDIO SEND</w:t>
+      </w:r>
+      <w:r>
+        <w:rPr>
+          <w:b/>
+          <w:bCs/>
+        </w:rPr>
+        <w:t>;</w:t>
+      </w:r>
+    </w:p>
+    <w:p>
+      <w:pPr>
+        <w:ind w:left="360"/>
+        <w:jc w:val="both"/>
+        <w:rPr>
+          <w:b/>
+          <w:bCs/>
+        </w:rPr>
+      </w:pPr>
+      <w:r>
         <w:tab/>
       </w:r>
       <w:r>

</xml_diff>